<commit_message>
hth: chapter 11 revision
</commit_message>
<xml_diff>
--- a/story-hth/Chapter 11.docx
+++ b/story-hth/Chapter 11.docx
@@ -13,7 +13,6 @@
           <w:lang w:val="en-US"/>
         </w:rPr>
       </w:pPr>
-      <w:proofErr w:type="spellStart"/>
       <w:r>
         <w:rPr>
           <w:rStyle w:val="Enfasigrassetto"/>
@@ -23,19 +22,7 @@
           <w:szCs w:val="22"/>
           <w:lang w:val="en-US"/>
         </w:rPr>
-        <w:t>Yeoncheon</w:t>
-      </w:r>
-      <w:proofErr w:type="spellEnd"/>
-      <w:r>
-        <w:rPr>
-          <w:rStyle w:val="Enfasigrassetto"/>
-          <w:rFonts w:ascii="Arial" w:hAnsi="Arial" w:cs="Arial"/>
-          <w:color w:val="222222"/>
-          <w:sz w:val="22"/>
-          <w:szCs w:val="22"/>
-          <w:lang w:val="en-US"/>
-        </w:rPr>
-        <w:t>, South Korea, 2008</w:t>
+        <w:t>Yeoncheon, South Korea, 2008</w:t>
       </w:r>
     </w:p>
     <w:p>
@@ -101,73 +88,29 @@
           <w:szCs w:val="22"/>
           <w:lang w:val="en-US"/>
         </w:rPr>
-        <w:t xml:space="preserve">Listening to music using her </w:t>
-      </w:r>
-      <w:proofErr w:type="spellStart"/>
-      <w:r>
-        <w:rPr>
-          <w:rFonts w:ascii="Arial" w:hAnsi="Arial" w:cs="Arial"/>
-          <w:color w:val="222222"/>
-          <w:sz w:val="22"/>
-          <w:szCs w:val="22"/>
-          <w:lang w:val="en-US"/>
-        </w:rPr>
-        <w:t>smartphone</w:t>
-      </w:r>
-      <w:proofErr w:type="spellEnd"/>
-      <w:r>
-        <w:rPr>
-          <w:rFonts w:ascii="Arial" w:hAnsi="Arial" w:cs="Arial"/>
-          <w:color w:val="222222"/>
-          <w:sz w:val="22"/>
-          <w:szCs w:val="22"/>
-          <w:lang w:val="en-US"/>
-        </w:rPr>
-        <w:t xml:space="preserve"> through the earphones, she just kept crossing and uncrossing her legs in a nervous way, as if time could flow faster the faster would get her gestures.</w:t>
-      </w:r>
-    </w:p>
-    <w:p>
-      <w:pPr>
-        <w:pStyle w:val="NormaleWeb"/>
-        <w:rPr>
-          <w:rFonts w:ascii="Arial" w:hAnsi="Arial" w:cs="Arial"/>
-          <w:color w:val="222222"/>
-          <w:sz w:val="22"/>
-          <w:szCs w:val="22"/>
-          <w:lang w:val="en-US"/>
-        </w:rPr>
-      </w:pPr>
-      <w:r>
-        <w:rPr>
-          <w:rFonts w:ascii="Arial" w:hAnsi="Arial" w:cs="Arial"/>
-          <w:color w:val="222222"/>
-          <w:sz w:val="22"/>
-          <w:szCs w:val="22"/>
-          <w:lang w:val="en-US"/>
-        </w:rPr>
-        <w:t xml:space="preserve">"Stop acting like a drunk monkey, Jihyun, the trip till </w:t>
-      </w:r>
-      <w:proofErr w:type="spellStart"/>
-      <w:r>
-        <w:rPr>
-          <w:rFonts w:ascii="Arial" w:hAnsi="Arial" w:cs="Arial"/>
-          <w:color w:val="222222"/>
-          <w:sz w:val="22"/>
-          <w:szCs w:val="22"/>
-          <w:lang w:val="en-US"/>
-        </w:rPr>
-        <w:t>Incheon</w:t>
-      </w:r>
-      <w:proofErr w:type="spellEnd"/>
-      <w:r>
-        <w:rPr>
-          <w:rFonts w:ascii="Arial" w:hAnsi="Arial" w:cs="Arial"/>
-          <w:color w:val="222222"/>
-          <w:sz w:val="22"/>
-          <w:szCs w:val="22"/>
-          <w:lang w:val="en-US"/>
-        </w:rPr>
-        <w:t xml:space="preserve"> is going to last three more hours" - The man on the driver seat stated, giving the girl a reproachful look.</w:t>
+        <w:t>Listening to music using her smartphone through the earphones, she just kept crossing and uncrossing her legs in a nervous way, as if time could flow faster the faster would get her gestures.</w:t>
+      </w:r>
+    </w:p>
+    <w:p>
+      <w:pPr>
+        <w:pStyle w:val="NormaleWeb"/>
+        <w:rPr>
+          <w:rFonts w:ascii="Arial" w:hAnsi="Arial" w:cs="Arial"/>
+          <w:color w:val="222222"/>
+          <w:sz w:val="22"/>
+          <w:szCs w:val="22"/>
+          <w:lang w:val="en-US"/>
+        </w:rPr>
+      </w:pPr>
+      <w:r>
+        <w:rPr>
+          <w:rFonts w:ascii="Arial" w:hAnsi="Arial" w:cs="Arial"/>
+          <w:color w:val="222222"/>
+          <w:sz w:val="22"/>
+          <w:szCs w:val="22"/>
+          <w:lang w:val="en-US"/>
+        </w:rPr>
+        <w:t>"Stop acting like a drunk monkey, Jihyun, the trip till Incheon is going to last three more hours" - The man on the driver seat stated, giving the girl a reproachful look.</w:t>
       </w:r>
     </w:p>
     <w:p>
@@ -407,42 +350,100 @@
           <w:szCs w:val="22"/>
           <w:lang w:val="en-US"/>
         </w:rPr>
-        <w:t>"We have Hyuna and her friend Sohyun, don't we?" - She pointed out - "They are enough korean for mom and enough american for me, what else do we need?"</w:t>
-      </w:r>
-    </w:p>
-    <w:p>
-      <w:pPr>
-        <w:pStyle w:val="NormaleWeb"/>
-        <w:rPr>
-          <w:rFonts w:ascii="Arial" w:hAnsi="Arial" w:cs="Arial"/>
-          <w:color w:val="222222"/>
-          <w:sz w:val="22"/>
-          <w:szCs w:val="22"/>
-          <w:lang w:val="en-US"/>
-        </w:rPr>
-      </w:pPr>
-      <w:r>
-        <w:rPr>
-          <w:rFonts w:ascii="Arial" w:hAnsi="Arial" w:cs="Arial"/>
-          <w:color w:val="222222"/>
-          <w:sz w:val="22"/>
-          <w:szCs w:val="22"/>
-          <w:lang w:val="en-US"/>
-        </w:rPr>
-        <w:t xml:space="preserve">Jihyun didn't like her mother's beliefs about race. She had spent her whole life in the States, and she felt american. The shape of your eyes shouldn't matter when </w:t>
-      </w:r>
-      <w:proofErr w:type="spellStart"/>
-      <w:r>
-        <w:rPr>
-          <w:rFonts w:ascii="Arial" w:hAnsi="Arial" w:cs="Arial"/>
-          <w:color w:val="222222"/>
-          <w:sz w:val="22"/>
-          <w:szCs w:val="22"/>
-          <w:lang w:val="en-US"/>
-        </w:rPr>
-        <w:t>your</w:t>
-      </w:r>
-      <w:proofErr w:type="spellEnd"/>
+        <w:t xml:space="preserve">"We have Hyuna and her friend Sohyun, don't we?" - She pointed out - "They are enough </w:t>
+      </w:r>
+      <w:r>
+        <w:rPr>
+          <w:rFonts w:ascii="Arial" w:hAnsi="Arial" w:cs="Arial"/>
+          <w:color w:val="222222"/>
+          <w:sz w:val="22"/>
+          <w:szCs w:val="22"/>
+          <w:lang w:val="en-US"/>
+        </w:rPr>
+        <w:t>Korean</w:t>
+      </w:r>
+      <w:r>
+        <w:rPr>
+          <w:rFonts w:ascii="Arial" w:hAnsi="Arial" w:cs="Arial"/>
+          <w:color w:val="222222"/>
+          <w:sz w:val="22"/>
+          <w:szCs w:val="22"/>
+          <w:lang w:val="en-US"/>
+        </w:rPr>
+        <w:t xml:space="preserve"> for mom and enough </w:t>
+      </w:r>
+      <w:r>
+        <w:rPr>
+          <w:rFonts w:ascii="Arial" w:hAnsi="Arial" w:cs="Arial"/>
+          <w:color w:val="222222"/>
+          <w:sz w:val="22"/>
+          <w:szCs w:val="22"/>
+          <w:lang w:val="en-US"/>
+        </w:rPr>
+        <w:t>American</w:t>
+      </w:r>
+      <w:r>
+        <w:rPr>
+          <w:rFonts w:ascii="Arial" w:hAnsi="Arial" w:cs="Arial"/>
+          <w:color w:val="222222"/>
+          <w:sz w:val="22"/>
+          <w:szCs w:val="22"/>
+          <w:lang w:val="en-US"/>
+        </w:rPr>
+        <w:t xml:space="preserve"> for me, what else do we need?"</w:t>
+      </w:r>
+    </w:p>
+    <w:p>
+      <w:pPr>
+        <w:pStyle w:val="NormaleWeb"/>
+        <w:rPr>
+          <w:rFonts w:ascii="Arial" w:hAnsi="Arial" w:cs="Arial"/>
+          <w:color w:val="222222"/>
+          <w:sz w:val="22"/>
+          <w:szCs w:val="22"/>
+          <w:lang w:val="en-US"/>
+        </w:rPr>
+      </w:pPr>
+      <w:r>
+        <w:rPr>
+          <w:rFonts w:ascii="Arial" w:hAnsi="Arial" w:cs="Arial"/>
+          <w:color w:val="222222"/>
+          <w:sz w:val="22"/>
+          <w:szCs w:val="22"/>
+          <w:lang w:val="en-US"/>
+        </w:rPr>
+        <w:t xml:space="preserve">Jihyun didn't like her mother's beliefs about race. She had spent her whole life in the States, and she felt </w:t>
+      </w:r>
+      <w:r>
+        <w:rPr>
+          <w:rFonts w:ascii="Arial" w:hAnsi="Arial" w:cs="Arial"/>
+          <w:color w:val="222222"/>
+          <w:sz w:val="22"/>
+          <w:szCs w:val="22"/>
+          <w:lang w:val="en-US"/>
+        </w:rPr>
+        <w:t>American</w:t>
+      </w:r>
+      <w:r>
+        <w:rPr>
+          <w:rFonts w:ascii="Arial" w:hAnsi="Arial" w:cs="Arial"/>
+          <w:color w:val="222222"/>
+          <w:sz w:val="22"/>
+          <w:szCs w:val="22"/>
+          <w:lang w:val="en-US"/>
+        </w:rPr>
+        <w:t xml:space="preserve">. The shape of your eyes shouldn't matter when </w:t>
+      </w:r>
+      <w:r>
+        <w:rPr>
+          <w:rFonts w:ascii="Arial" w:hAnsi="Arial" w:cs="Arial"/>
+          <w:color w:val="222222"/>
+          <w:sz w:val="22"/>
+          <w:szCs w:val="22"/>
+          <w:lang w:val="en-US"/>
+        </w:rPr>
+        <w:t>you’re</w:t>
+      </w:r>
       <w:r>
         <w:rPr>
           <w:rFonts w:ascii="Arial" w:hAnsi="Arial" w:cs="Arial"/>
@@ -554,29 +555,27 @@
           <w:szCs w:val="22"/>
           <w:lang w:val="en-US"/>
         </w:rPr>
-        <w:t xml:space="preserve">The lights of the early morning started </w:t>
-      </w:r>
-      <w:proofErr w:type="spellStart"/>
-      <w:r>
-        <w:rPr>
-          <w:rFonts w:ascii="Arial" w:hAnsi="Arial" w:cs="Arial"/>
-          <w:color w:val="222222"/>
-          <w:sz w:val="22"/>
-          <w:szCs w:val="22"/>
-          <w:lang w:val="en-US"/>
-        </w:rPr>
-        <w:t>chering</w:t>
-      </w:r>
-      <w:proofErr w:type="spellEnd"/>
-      <w:r>
-        <w:rPr>
-          <w:rFonts w:ascii="Arial" w:hAnsi="Arial" w:cs="Arial"/>
-          <w:color w:val="222222"/>
-          <w:sz w:val="22"/>
-          <w:szCs w:val="22"/>
-          <w:lang w:val="en-US"/>
-        </w:rPr>
-        <w:t xml:space="preserve"> Jiyoon's face through the curtains.</w:t>
+        <w:t>The lights of the early morning started cheri</w:t>
+      </w:r>
+      <w:r>
+        <w:rPr>
+          <w:rFonts w:ascii="Arial" w:hAnsi="Arial" w:cs="Arial"/>
+          <w:color w:val="222222"/>
+          <w:sz w:val="22"/>
+          <w:szCs w:val="22"/>
+          <w:lang w:val="en-US"/>
+        </w:rPr>
+        <w:t>shi</w:t>
+      </w:r>
+      <w:r>
+        <w:rPr>
+          <w:rFonts w:ascii="Arial" w:hAnsi="Arial" w:cs="Arial"/>
+          <w:color w:val="222222"/>
+          <w:sz w:val="22"/>
+          <w:szCs w:val="22"/>
+          <w:lang w:val="en-US"/>
+        </w:rPr>
+        <w:t>ng Jiyoon's face through the curtains.</w:t>
       </w:r>
     </w:p>
     <w:p>
@@ -642,51 +641,49 @@
           <w:szCs w:val="22"/>
           <w:lang w:val="en-US"/>
         </w:rPr>
-        <w:t>Another motionless body was laid with her on the bed, their hands intertwined with each other ones and their warm bodies touching each other in a gentle way, as if they were a single one.</w:t>
-      </w:r>
-    </w:p>
-    <w:p>
-      <w:pPr>
-        <w:pStyle w:val="NormaleWeb"/>
-        <w:rPr>
-          <w:rFonts w:ascii="Arial" w:hAnsi="Arial" w:cs="Arial"/>
-          <w:color w:val="222222"/>
-          <w:sz w:val="22"/>
-          <w:szCs w:val="22"/>
-          <w:lang w:val="en-US"/>
-        </w:rPr>
-      </w:pPr>
-      <w:r>
-        <w:rPr>
-          <w:rFonts w:ascii="Arial" w:hAnsi="Arial" w:cs="Arial"/>
-          <w:color w:val="222222"/>
-          <w:sz w:val="22"/>
-          <w:szCs w:val="22"/>
-          <w:lang w:val="en-US"/>
-        </w:rPr>
-        <w:t xml:space="preserve">Jiyoon acknowledged </w:t>
-      </w:r>
-      <w:proofErr w:type="spellStart"/>
-      <w:r>
-        <w:rPr>
-          <w:rFonts w:ascii="Arial" w:hAnsi="Arial" w:cs="Arial"/>
-          <w:color w:val="222222"/>
-          <w:sz w:val="22"/>
-          <w:szCs w:val="22"/>
-          <w:lang w:val="en-US"/>
-        </w:rPr>
-        <w:t>Haneul's</w:t>
-      </w:r>
-      <w:proofErr w:type="spellEnd"/>
-      <w:r>
-        <w:rPr>
-          <w:rFonts w:ascii="Arial" w:hAnsi="Arial" w:cs="Arial"/>
-          <w:color w:val="222222"/>
-          <w:sz w:val="22"/>
-          <w:szCs w:val="22"/>
-          <w:lang w:val="en-US"/>
-        </w:rPr>
-        <w:t xml:space="preserve"> face a few centimeters far from hers, and let out a faint smile.</w:t>
+        <w:t xml:space="preserve">Another motionless body was laid with her on the </w:t>
+      </w:r>
+      <w:r>
+        <w:rPr>
+          <w:rFonts w:ascii="Arial" w:hAnsi="Arial" w:cs="Arial"/>
+          <w:color w:val="222222"/>
+          <w:sz w:val="22"/>
+          <w:szCs w:val="22"/>
+          <w:lang w:val="en-US"/>
+        </w:rPr>
+        <w:t>bed;</w:t>
+      </w:r>
+      <w:r>
+        <w:rPr>
+          <w:rFonts w:ascii="Arial" w:hAnsi="Arial" w:cs="Arial"/>
+          <w:color w:val="222222"/>
+          <w:sz w:val="22"/>
+          <w:szCs w:val="22"/>
+          <w:lang w:val="en-US"/>
+        </w:rPr>
+        <w:t xml:space="preserve"> their hands intertwined with each other ones and their warm bodies touching each other in a gentle way, as if they were a single one.</w:t>
+      </w:r>
+    </w:p>
+    <w:p>
+      <w:pPr>
+        <w:pStyle w:val="NormaleWeb"/>
+        <w:rPr>
+          <w:rFonts w:ascii="Arial" w:hAnsi="Arial" w:cs="Arial"/>
+          <w:color w:val="222222"/>
+          <w:sz w:val="22"/>
+          <w:szCs w:val="22"/>
+          <w:lang w:val="en-US"/>
+        </w:rPr>
+      </w:pPr>
+      <w:r>
+        <w:rPr>
+          <w:rFonts w:ascii="Arial" w:hAnsi="Arial" w:cs="Arial"/>
+          <w:color w:val="222222"/>
+          <w:sz w:val="22"/>
+          <w:szCs w:val="22"/>
+          <w:lang w:val="en-US"/>
+        </w:rPr>
+        <w:t>Jiyoon acknowledged Haneul's face a few centimeters far from hers, and let out a faint smile.</w:t>
       </w:r>
     </w:p>
     <w:p>
@@ -730,7 +727,27 @@
           <w:szCs w:val="22"/>
           <w:lang w:val="en-US"/>
         </w:rPr>
-        <w:t>Perhaps, she just need a better half by her side, even if it meant losing a friend. </w:t>
+        <w:t>Perhaps, she just need</w:t>
+      </w:r>
+      <w:r>
+        <w:rPr>
+          <w:rFonts w:ascii="Arial" w:hAnsi="Arial" w:cs="Arial"/>
+          <w:color w:val="222222"/>
+          <w:sz w:val="22"/>
+          <w:szCs w:val="22"/>
+          <w:lang w:val="en-US"/>
+        </w:rPr>
+        <w:t>ed</w:t>
+      </w:r>
+      <w:r>
+        <w:rPr>
+          <w:rFonts w:ascii="Arial" w:hAnsi="Arial" w:cs="Arial"/>
+          <w:color w:val="222222"/>
+          <w:sz w:val="22"/>
+          <w:szCs w:val="22"/>
+          <w:lang w:val="en-US"/>
+        </w:rPr>
+        <w:t xml:space="preserve"> a better half by her side, even if it meant losing a friend. </w:t>
       </w:r>
     </w:p>
     <w:p>

</xml_diff>